<commit_message>
issue found for internal server bonus challenge
</commit_message>
<xml_diff>
--- a/employeePortal.docx
+++ b/employeePortal.docx
@@ -15,26 +15,13 @@
     </w:p>
     <w:p>
       <w:r>
-        <w:t xml:space="preserve">- Users should be able to see </w:t>
-      </w:r>
-      <w:proofErr w:type="gramStart"/>
-      <w:r>
-        <w:t>all of</w:t>
-      </w:r>
-      <w:proofErr w:type="gramEnd"/>
-      <w:r>
-        <w:t xml:space="preserve"> the data related to an enrollee (their id, activation status, name, date of birth)</w:t>
-      </w:r>
-    </w:p>
-    <w:p>
-      <w:r>
-        <w:t xml:space="preserve">- Users should be able to tell which enrollees are activated and which are not </w:t>
-      </w:r>
-      <w:proofErr w:type="gramStart"/>
-      <w:r>
-        <w:t>at a glance</w:t>
-      </w:r>
-      <w:proofErr w:type="gramEnd"/>
+        <w:t>- Users should be able to see all of the data related to an enrollee (their id, activation status, name, date of birth)</w:t>
+      </w:r>
+    </w:p>
+    <w:p>
+      <w:r>
+        <w:t>- Users should be able to tell which enrollees are activated and which are not at a glance</w:t>
+      </w:r>
     </w:p>
     <w:p>
       <w:r>
@@ -199,10 +186,7 @@
       </w:r>
     </w:p>
     <w:p/>
-    <w:p>
-      <w:bookmarkStart w:id="0" w:name="_GoBack"/>
-      <w:bookmarkEnd w:id="0"/>
-    </w:p>
+    <w:p/>
     <w:p>
       <w:r>
         <w:rPr>
@@ -250,6 +234,85 @@
           </wp:inline>
         </w:drawing>
       </w:r>
+    </w:p>
+    <w:p>
+      <w:r>
+        <w:lastRenderedPageBreak/>
+        <w:t>**</w:t>
+      </w:r>
+      <w:r>
+        <w:rPr>
+          <w:rFonts w:ascii="Segoe UI Emoji" w:hAnsi="Segoe UI Emoji" w:cs="Segoe UI Emoji"/>
+        </w:rPr>
+        <w:t>💰</w:t>
+      </w:r>
+      <w:r>
+        <w:t>BONUS CHALLENGE**</w:t>
+      </w:r>
+      <w:r>
+        <w:rPr>
+          <w:rFonts w:ascii="Segoe UI Emoji" w:hAnsi="Segoe UI Emoji" w:cs="Segoe UI Emoji"/>
+        </w:rPr>
+        <w:t>💰</w:t>
+      </w:r>
+      <w:r>
+        <w:t>: A developer working on the backend mentioned that one of the enrollees doesn't appear to be working. Getting or modifying this enrollee was causing an internal server error. Sadly, they couldn't remember which enrollee had this issue. Can you fix this?</w:t>
+      </w:r>
+    </w:p>
+    <w:p>
+      <w:r>
+        <w:rPr>
+          <w:noProof/>
+        </w:rPr>
+        <w:drawing>
+          <wp:inline distT="0" distB="0" distL="0" distR="0" wp14:anchorId="3E7C9D6D" wp14:editId="3C94253C">
+            <wp:extent cx="5943600" cy="2988945"/>
+            <wp:effectExtent l="0" t="0" r="0" b="1905"/>
+            <wp:docPr id="5" name="Picture 5"/>
+            <wp:cNvGraphicFramePr>
+              <a:graphicFrameLocks xmlns:a="http://schemas.openxmlformats.org/drawingml/2006/main" noChangeAspect="1"/>
+            </wp:cNvGraphicFramePr>
+            <a:graphic xmlns:a="http://schemas.openxmlformats.org/drawingml/2006/main">
+              <a:graphicData uri="http://schemas.openxmlformats.org/drawingml/2006/picture">
+                <pic:pic xmlns:pic="http://schemas.openxmlformats.org/drawingml/2006/picture">
+                  <pic:nvPicPr>
+                    <pic:cNvPr id="1" name=""/>
+                    <pic:cNvPicPr/>
+                  </pic:nvPicPr>
+                  <pic:blipFill>
+                    <a:blip r:embed="rId8"/>
+                    <a:stretch>
+                      <a:fillRect/>
+                    </a:stretch>
+                  </pic:blipFill>
+                  <pic:spPr>
+                    <a:xfrm>
+                      <a:off x="0" y="0"/>
+                      <a:ext cx="5943600" cy="2988945"/>
+                    </a:xfrm>
+                    <a:prstGeom prst="rect">
+                      <a:avLst/>
+                    </a:prstGeom>
+                  </pic:spPr>
+                </pic:pic>
+              </a:graphicData>
+            </a:graphic>
+          </wp:inline>
+        </w:drawing>
+      </w:r>
+    </w:p>
+    <w:p/>
+    <w:p>
+      <w:r>
+        <w:t>Here is the Id that is having internal server issue because:</w:t>
+      </w:r>
+    </w:p>
+    <w:p>
+      <w:r>
+        <w:t>In the backend we are using all the id’s to be generated in UUID format but this doesn’t meet the format of UUID, so we cannot retrieve the correct information of enrollee or modify his results in the frontend.</w:t>
+      </w:r>
+      <w:bookmarkStart w:id="0" w:name="_GoBack"/>
+      <w:bookmarkEnd w:id="0"/>
     </w:p>
     <w:sectPr>
       <w:pgSz w:w="12240" w:h="15840"/>

</xml_diff>